<commit_message>
eThaler template definition & specification in docx format and pdf format
Signed-off-by: Vipin Bharathan <vipinsun@gmail.com>
</commit_message>
<xml_diff>
--- a/artifacts/token-templates/specifications/EThaler/latest/EThaler-spec.docx
+++ b/artifacts/token-templates/specifications/EThaler/latest/EThaler-spec.docx
@@ -2,8 +2,8 @@
 <file path=word/document.xml><?xml version="1.0" encoding="utf-8"?>
 <w:document xmlns:w="http://schemas.openxmlformats.org/wordprocessingml/2006/main">
   <w:body>
-    <w:footerReference xmlns:r="http://schemas.openxmlformats.org/officeDocument/2006/relationships" r:id="R84bc739bec2c41a9"/>
-    <w:headerReference xmlns:r="http://schemas.openxmlformats.org/officeDocument/2006/relationships" r:id="R9b18c9ce4b934dc2"/>
+    <w:footerReference xmlns:r="http://schemas.openxmlformats.org/officeDocument/2006/relationships" r:id="Rd8eb37a9d39e4b61"/>
+    <w:headerReference xmlns:r="http://schemas.openxmlformats.org/officeDocument/2006/relationships" r:id="R6c5ba4d51bff4b6e"/>
     <w:p>
       <w:pPr>
         <w:pStyle w:val="Title"/>
@@ -1454,7 +1454,7 @@
         <w:tc>
           <w:p>
             <w:r>
-              <w:t>4</w:t>
+              <w:t>0</w:t>
             </w:r>
           </w:p>
           <w:tcPr>
@@ -2681,7 +2681,7 @@
         <w:jc w:val="left"/>
       </w:pPr>
       <w:r>
-        <w:t>Description: Must return 4</w:t>
+        <w:t>Description: </w:t>
       </w:r>
     </w:p>
     <w:p>
@@ -4445,7 +4445,7 @@
         <w:jc w:val="left"/>
       </w:pPr>
       <w:r>
-        <w:t>Pausible is an influencing behavior that can be applied to other behaviors in the Token. Pausible will have an applies to A token class that implements this behavior will halt trades and free all transfers, handy if there is a bug found in the token implementation.</w:t>
+        <w:t>Pausable is an influencing behavior that can be applied to other behaviors in the Token. Pausable applies to a token class that implements this behavior; will halt trades and free all transfers, handy if there is a bug found in the token implementation.</w:t>
       </w:r>
     </w:p>
     <w:p>
@@ -5095,7 +5095,7 @@
         <w:jc w:val="left"/>
       </w:pPr>
       <w:r>
-        <w:t>Pausible is an influencing behavior that can be applied to other behaviors in the Token. Pausible will have an applies to A token class that implements this behavior will halt trades and free all transfers, handy if there is a bug found in the token implementation.</w:t>
+        <w:t>Pausable is an influencing behavior that can be applied to other behaviors in the Token. Pausable applies to a token class that implements this behavior; will halt trades and free all transfers, handy if there is a bug found in the token implementation.</w:t>
       </w:r>
     </w:p>
     <w:p>
@@ -13943,7 +13943,7 @@
       <w:pStyle w:val="Footer"/>
     </w:pPr>
     <w:r>
-      <w:t>EThaler - 55363fd350e54f83b0631eeb315e1bbc0c992577384d52c28b608b97c8578a51</w:t>
+      <w:t>EThaler - ac49c603701963174e669577afa0112bbd0fe5d3fe29c06fc5a6a3cf794afad2</w:t>
       <w:fldSimple w:instr="PAGE"/>
     </w:r>
   </w:p>

</xml_diff>